<commit_message>
Fin de proyecto Sálvame
Último commit relacionado al proyecto Sálvame, con los CU08 y CU09 implementados, toda la documentación correspondiente según cronograma y última linea base (3) establecida
</commit_message>
<xml_diff>
--- a/Desarrollo/Salvame/Documentos/Salvame-DERCU-08.docx
+++ b/Desarrollo/Salvame/Documentos/Salvame-DERCU-08.docx
@@ -313,24 +313,32 @@
         <w:pStyle w:val="Subtitle"/>
         <w:spacing w:after="240" w:before="240" w:line="276" w:lineRule="auto"/>
         <w:jc w:val="center"/>
-        <w:rPr>
-          <w:rFonts w:ascii="Times New Roman" w:cs="Times New Roman" w:eastAsia="Times New Roman" w:hAnsi="Times New Roman"/>
-          <w:b w:val="1"/>
-        </w:rPr>
-      </w:pPr>
-      <w:bookmarkStart w:colFirst="0" w:colLast="0" w:name="_mz038qwxpsgv" w:id="0"/>
-      <w:bookmarkEnd w:id="0"/>
-      <w:r>
         <w:rPr>
           <w:rFonts w:ascii="Times New Roman" w:cs="Times New Roman" w:eastAsia="Times New Roman" w:hAnsi="Times New Roman"/>
           <w:b w:val="1"/>
           <w:color w:val="000000"/>
           <w:sz w:val="24"/>
           <w:szCs w:val="24"/>
+        </w:rPr>
+      </w:pPr>
+      <w:bookmarkStart w:colFirst="0" w:colLast="0" w:name="_mz038qwxpsgv" w:id="0"/>
+      <w:bookmarkEnd w:id="0"/>
+      <w:r>
+        <w:rPr>
+          <w:rFonts w:ascii="Times New Roman" w:cs="Times New Roman" w:eastAsia="Times New Roman" w:hAnsi="Times New Roman"/>
+          <w:b w:val="1"/>
+          <w:color w:val="000000"/>
+          <w:sz w:val="24"/>
+          <w:szCs w:val="24"/>
           <w:rtl w:val="0"/>
         </w:rPr>
         <w:t xml:space="preserve">Historial de revisión</w:t>
       </w:r>
+    </w:p>
+    <w:p>
+      <w:pPr>
+        <w:rPr/>
+      </w:pPr>
       <w:r>
         <w:rPr>
           <w:rtl w:val="0"/>
@@ -340,41 +348,40 @@
     <w:tbl>
       <w:tblPr>
         <w:tblStyle w:val="Table1"/>
-        <w:tblW w:w="9025.511811023624" w:type="dxa"/>
+        <w:tblW w:w="9029.0" w:type="dxa"/>
         <w:jc w:val="left"/>
         <w:tblBorders>
-          <w:top w:color="000000" w:space="0" w:sz="0" w:val="nil"/>
-          <w:left w:color="000000" w:space="0" w:sz="0" w:val="nil"/>
-          <w:bottom w:color="000000" w:space="0" w:sz="0" w:val="nil"/>
-          <w:right w:color="000000" w:space="0" w:sz="0" w:val="nil"/>
-          <w:insideH w:color="000000" w:space="0" w:sz="0" w:val="nil"/>
-          <w:insideV w:color="000000" w:space="0" w:sz="0" w:val="nil"/>
+          <w:top w:color="000000" w:space="0" w:sz="8" w:val="single"/>
+          <w:left w:color="000000" w:space="0" w:sz="8" w:val="single"/>
+          <w:bottom w:color="000000" w:space="0" w:sz="8" w:val="single"/>
+          <w:right w:color="000000" w:space="0" w:sz="8" w:val="single"/>
+          <w:insideH w:color="000000" w:space="0" w:sz="8" w:val="single"/>
+          <w:insideV w:color="000000" w:space="0" w:sz="8" w:val="single"/>
         </w:tblBorders>
         <w:tblLayout w:type="fixed"/>
         <w:tblLook w:val="0600"/>
       </w:tblPr>
       <w:tblGrid>
-        <w:gridCol w:w="976.4850491061106"/>
-        <w:gridCol w:w="1227.581204590539"/>
-        <w:gridCol w:w="1576.3258649855788"/>
-        <w:gridCol w:w="1604.225437817182"/>
-        <w:gridCol w:w="1604.225437817182"/>
-        <w:gridCol w:w="2036.668816707031"/>
+        <w:gridCol w:w="1509.6666666666667"/>
+        <w:gridCol w:w="1509.6666666666667"/>
+        <w:gridCol w:w="1509.6666666666667"/>
+        <w:gridCol w:w="1140"/>
+        <w:gridCol w:w="1545"/>
+        <w:gridCol w:w="1815"/>
         <w:tblGridChange w:id="0">
           <w:tblGrid>
-            <w:gridCol w:w="976.4850491061106"/>
-            <w:gridCol w:w="1227.581204590539"/>
-            <w:gridCol w:w="1576.3258649855788"/>
-            <w:gridCol w:w="1604.225437817182"/>
-            <w:gridCol w:w="1604.225437817182"/>
-            <w:gridCol w:w="2036.668816707031"/>
+            <w:gridCol w:w="1509.6666666666667"/>
+            <w:gridCol w:w="1509.6666666666667"/>
+            <w:gridCol w:w="1509.6666666666667"/>
+            <w:gridCol w:w="1140"/>
+            <w:gridCol w:w="1545"/>
+            <w:gridCol w:w="1815"/>
           </w:tblGrid>
         </w:tblGridChange>
       </w:tblGrid>
       <w:tr>
         <w:trPr>
           <w:cantSplit w:val="0"/>
-          <w:trHeight w:val="575" w:hRule="atLeast"/>
           <w:tblHeader w:val="0"/>
         </w:trPr>
         <w:tc>
@@ -591,7 +598,6 @@
       <w:tr>
         <w:trPr>
           <w:cantSplit w:val="0"/>
-          <w:trHeight w:val="575" w:hRule="atLeast"/>
           <w:tblHeader w:val="0"/>
         </w:trPr>
         <w:tc>
@@ -772,8 +778,6 @@
           <w:p>
             <w:pPr>
               <w:spacing w:after="120" w:before="240" w:line="276" w:lineRule="auto"/>
-              <w:ind w:left="0" w:firstLine="0"/>
-              <w:jc w:val="center"/>
               <w:rPr>
                 <w:rFonts w:ascii="Times New Roman" w:cs="Times New Roman" w:eastAsia="Times New Roman" w:hAnsi="Times New Roman"/>
               </w:rPr>
@@ -794,7 +798,6 @@
               </w:numPr>
               <w:spacing w:after="0" w:afterAutospacing="0" w:before="240" w:line="276" w:lineRule="auto"/>
               <w:ind w:left="283.4645669291342" w:hanging="150"/>
-              <w:jc w:val="center"/>
               <w:rPr>
                 <w:rFonts w:ascii="Times New Roman" w:cs="Times New Roman" w:eastAsia="Times New Roman" w:hAnsi="Times New Roman"/>
               </w:rPr>
@@ -815,7 +818,6 @@
               </w:numPr>
               <w:spacing w:after="0" w:afterAutospacing="0" w:before="0" w:beforeAutospacing="0" w:line="276" w:lineRule="auto"/>
               <w:ind w:left="283.4645669291342" w:hanging="150"/>
-              <w:jc w:val="center"/>
               <w:rPr>
                 <w:rFonts w:ascii="Times New Roman" w:cs="Times New Roman" w:eastAsia="Times New Roman" w:hAnsi="Times New Roman"/>
               </w:rPr>
@@ -836,7 +838,6 @@
               </w:numPr>
               <w:spacing w:after="120" w:before="0" w:beforeAutospacing="0" w:line="276" w:lineRule="auto"/>
               <w:ind w:left="283.4645669291342" w:hanging="150"/>
-              <w:jc w:val="center"/>
               <w:rPr>
                 <w:rFonts w:ascii="Times New Roman" w:cs="Times New Roman" w:eastAsia="Times New Roman" w:hAnsi="Times New Roman"/>
               </w:rPr>
@@ -854,7 +855,6 @@
       <w:tr>
         <w:trPr>
           <w:cantSplit w:val="0"/>
-          <w:trHeight w:val="575" w:hRule="atLeast"/>
           <w:tblHeader w:val="0"/>
         </w:trPr>
         <w:tc>
@@ -1083,17 +1083,16 @@
           <w:p>
             <w:pPr>
               <w:spacing w:after="120" w:before="240" w:line="276" w:lineRule="auto"/>
-              <w:jc w:val="center"/>
-              <w:rPr>
-                <w:rFonts w:ascii="Times New Roman" w:cs="Times New Roman" w:eastAsia="Times New Roman" w:hAnsi="Times New Roman"/>
-              </w:rPr>
-            </w:pPr>
-            <w:r>
-              <w:rPr>
-                <w:rFonts w:ascii="Times New Roman" w:cs="Times New Roman" w:eastAsia="Times New Roman" w:hAnsi="Times New Roman"/>
-                <w:rtl w:val="0"/>
-              </w:rPr>
-              <w:t xml:space="preserve">Actualización de:.</w:t>
+              <w:rPr>
+                <w:rFonts w:ascii="Times New Roman" w:cs="Times New Roman" w:eastAsia="Times New Roman" w:hAnsi="Times New Roman"/>
+              </w:rPr>
+            </w:pPr>
+            <w:r>
+              <w:rPr>
+                <w:rFonts w:ascii="Times New Roman" w:cs="Times New Roman" w:eastAsia="Times New Roman" w:hAnsi="Times New Roman"/>
+                <w:rtl w:val="0"/>
+              </w:rPr>
+              <w:t xml:space="preserve">Actualización de:</w:t>
             </w:r>
           </w:p>
           <w:p>
@@ -1104,6 +1103,43 @@
               </w:numPr>
               <w:spacing w:after="120" w:before="240" w:line="276" w:lineRule="auto"/>
               <w:ind w:left="283.4645669291342" w:hanging="150"/>
+              <w:rPr>
+                <w:rFonts w:ascii="Times New Roman" w:cs="Times New Roman" w:eastAsia="Times New Roman" w:hAnsi="Times New Roman"/>
+              </w:rPr>
+            </w:pPr>
+            <w:r>
+              <w:rPr>
+                <w:rFonts w:ascii="Times New Roman" w:cs="Times New Roman" w:eastAsia="Times New Roman" w:hAnsi="Times New Roman"/>
+                <w:rtl w:val="0"/>
+              </w:rPr>
+              <w:t xml:space="preserve">Interfaces de usuario relacionadas.</w:t>
+            </w:r>
+          </w:p>
+        </w:tc>
+      </w:tr>
+      <w:tr>
+        <w:trPr>
+          <w:cantSplit w:val="0"/>
+          <w:tblHeader w:val="0"/>
+        </w:trPr>
+        <w:tc>
+          <w:tcPr>
+            <w:tcBorders>
+              <w:top w:color="000000" w:space="0" w:sz="0" w:val="nil"/>
+              <w:left w:color="000000" w:space="0" w:sz="12" w:val="single"/>
+              <w:bottom w:color="000000" w:space="0" w:sz="8" w:val="single"/>
+              <w:right w:color="000000" w:space="0" w:sz="8" w:val="single"/>
+            </w:tcBorders>
+            <w:tcMar>
+              <w:top w:w="100.0" w:type="dxa"/>
+              <w:left w:w="100.0" w:type="dxa"/>
+              <w:bottom w:w="100.0" w:type="dxa"/>
+              <w:right w:w="100.0" w:type="dxa"/>
+            </w:tcMar>
+          </w:tcPr>
+          <w:p>
+            <w:pPr>
+              <w:spacing w:after="120" w:before="240" w:line="276" w:lineRule="auto"/>
               <w:jc w:val="center"/>
               <w:rPr>
                 <w:rFonts w:ascii="Times New Roman" w:cs="Times New Roman" w:eastAsia="Times New Roman" w:hAnsi="Times New Roman"/>
@@ -1114,12 +1150,201 @@
                 <w:rFonts w:ascii="Times New Roman" w:cs="Times New Roman" w:eastAsia="Times New Roman" w:hAnsi="Times New Roman"/>
                 <w:rtl w:val="0"/>
               </w:rPr>
-              <w:t xml:space="preserve">Interfaces de usuario relacionadas.</w:t>
+              <w:t xml:space="preserve">1.2</w:t>
+            </w:r>
+          </w:p>
+        </w:tc>
+        <w:tc>
+          <w:tcPr>
+            <w:tcBorders>
+              <w:top w:color="000000" w:space="0" w:sz="0" w:val="nil"/>
+              <w:left w:color="000000" w:space="0" w:sz="0" w:val="nil"/>
+              <w:bottom w:color="000000" w:space="0" w:sz="8" w:val="single"/>
+              <w:right w:color="000000" w:space="0" w:sz="8" w:val="single"/>
+            </w:tcBorders>
+            <w:tcMar>
+              <w:top w:w="100.0" w:type="dxa"/>
+              <w:left w:w="100.0" w:type="dxa"/>
+              <w:bottom w:w="100.0" w:type="dxa"/>
+              <w:right w:w="100.0" w:type="dxa"/>
+            </w:tcMar>
+          </w:tcPr>
+          <w:p>
+            <w:pPr>
+              <w:spacing w:after="120" w:before="240" w:line="276" w:lineRule="auto"/>
+              <w:jc w:val="center"/>
+              <w:rPr>
+                <w:rFonts w:ascii="Times New Roman" w:cs="Times New Roman" w:eastAsia="Times New Roman" w:hAnsi="Times New Roman"/>
+              </w:rPr>
+            </w:pPr>
+            <w:r>
+              <w:rPr>
+                <w:rFonts w:ascii="Times New Roman" w:cs="Times New Roman" w:eastAsia="Times New Roman" w:hAnsi="Times New Roman"/>
+                <w:rtl w:val="0"/>
+              </w:rPr>
+              <w:t xml:space="preserve">10/11/2022</w:t>
+            </w:r>
+          </w:p>
+        </w:tc>
+        <w:tc>
+          <w:tcPr>
+            <w:tcBorders>
+              <w:top w:color="000000" w:space="0" w:sz="0" w:val="nil"/>
+              <w:left w:color="000000" w:space="0" w:sz="0" w:val="nil"/>
+              <w:bottom w:color="000000" w:space="0" w:sz="8" w:val="single"/>
+              <w:right w:color="000000" w:space="0" w:sz="8" w:val="single"/>
+            </w:tcBorders>
+            <w:tcMar>
+              <w:top w:w="100.0" w:type="dxa"/>
+              <w:left w:w="100.0" w:type="dxa"/>
+              <w:bottom w:w="100.0" w:type="dxa"/>
+              <w:right w:w="100.0" w:type="dxa"/>
+            </w:tcMar>
+          </w:tcPr>
+          <w:p>
+            <w:pPr>
+              <w:spacing w:after="120" w:before="240" w:line="276" w:lineRule="auto"/>
+              <w:jc w:val="center"/>
+              <w:rPr>
+                <w:rFonts w:ascii="Times New Roman" w:cs="Times New Roman" w:eastAsia="Times New Roman" w:hAnsi="Times New Roman"/>
+              </w:rPr>
+            </w:pPr>
+            <w:r>
+              <w:rPr>
+                <w:rFonts w:ascii="Times New Roman" w:cs="Times New Roman" w:eastAsia="Times New Roman" w:hAnsi="Times New Roman"/>
+                <w:rtl w:val="0"/>
+              </w:rPr>
+              <w:t xml:space="preserve">Rosmeri Gloria Ccanto Flores</w:t>
+            </w:r>
+          </w:p>
+        </w:tc>
+        <w:tc>
+          <w:tcPr>
+            <w:tcBorders>
+              <w:top w:color="000000" w:space="0" w:sz="0" w:val="nil"/>
+              <w:left w:color="000000" w:space="0" w:sz="0" w:val="nil"/>
+              <w:bottom w:color="000000" w:space="0" w:sz="8" w:val="single"/>
+              <w:right w:color="000000" w:space="0" w:sz="8" w:val="single"/>
+            </w:tcBorders>
+            <w:tcMar>
+              <w:top w:w="100.0" w:type="dxa"/>
+              <w:left w:w="100.0" w:type="dxa"/>
+              <w:bottom w:w="100.0" w:type="dxa"/>
+              <w:right w:w="100.0" w:type="dxa"/>
+            </w:tcMar>
+          </w:tcPr>
+          <w:p>
+            <w:pPr>
+              <w:spacing w:after="120" w:before="240" w:line="276" w:lineRule="auto"/>
+              <w:jc w:val="center"/>
+              <w:rPr>
+                <w:rFonts w:ascii="Times New Roman" w:cs="Times New Roman" w:eastAsia="Times New Roman" w:hAnsi="Times New Roman"/>
+              </w:rPr>
+            </w:pPr>
+            <w:r>
+              <w:rPr>
+                <w:rFonts w:ascii="Times New Roman" w:cs="Times New Roman" w:eastAsia="Times New Roman" w:hAnsi="Times New Roman"/>
+                <w:rtl w:val="0"/>
+              </w:rPr>
+              <w:t xml:space="preserve">Equipo de proyecto</w:t>
+            </w:r>
+          </w:p>
+        </w:tc>
+        <w:tc>
+          <w:tcPr>
+            <w:tcBorders>
+              <w:top w:color="000000" w:space="0" w:sz="0" w:val="nil"/>
+              <w:left w:color="000000" w:space="0" w:sz="0" w:val="nil"/>
+              <w:bottom w:color="000000" w:space="0" w:sz="8" w:val="single"/>
+              <w:right w:color="000000" w:space="0" w:sz="8" w:val="single"/>
+            </w:tcBorders>
+            <w:tcMar>
+              <w:top w:w="100.0" w:type="dxa"/>
+              <w:left w:w="100.0" w:type="dxa"/>
+              <w:bottom w:w="100.0" w:type="dxa"/>
+              <w:right w:w="100.0" w:type="dxa"/>
+            </w:tcMar>
+          </w:tcPr>
+          <w:p>
+            <w:pPr>
+              <w:spacing w:after="120" w:before="240" w:line="276" w:lineRule="auto"/>
+              <w:jc w:val="center"/>
+              <w:rPr>
+                <w:rFonts w:ascii="Times New Roman" w:cs="Times New Roman" w:eastAsia="Times New Roman" w:hAnsi="Times New Roman"/>
+              </w:rPr>
+            </w:pPr>
+            <w:r>
+              <w:rPr>
+                <w:rFonts w:ascii="Times New Roman" w:cs="Times New Roman" w:eastAsia="Times New Roman" w:hAnsi="Times New Roman"/>
+                <w:rtl w:val="0"/>
+              </w:rPr>
+              <w:t xml:space="preserve">Equipo de proyecto</w:t>
+            </w:r>
+          </w:p>
+        </w:tc>
+        <w:tc>
+          <w:tcPr>
+            <w:tcBorders>
+              <w:top w:color="000000" w:space="0" w:sz="0" w:val="nil"/>
+              <w:left w:color="000000" w:space="0" w:sz="0" w:val="nil"/>
+              <w:bottom w:color="000000" w:space="0" w:sz="8" w:val="single"/>
+              <w:right w:color="000000" w:space="0" w:sz="12" w:val="single"/>
+            </w:tcBorders>
+            <w:tcMar>
+              <w:top w:w="100.0" w:type="dxa"/>
+              <w:left w:w="100.0" w:type="dxa"/>
+              <w:bottom w:w="100.0" w:type="dxa"/>
+              <w:right w:w="100.0" w:type="dxa"/>
+            </w:tcMar>
+          </w:tcPr>
+          <w:p>
+            <w:pPr>
+              <w:spacing w:after="120" w:before="240" w:line="276" w:lineRule="auto"/>
+              <w:rPr>
+                <w:rFonts w:ascii="Times New Roman" w:cs="Times New Roman" w:eastAsia="Times New Roman" w:hAnsi="Times New Roman"/>
+              </w:rPr>
+            </w:pPr>
+            <w:r>
+              <w:rPr>
+                <w:rFonts w:ascii="Times New Roman" w:cs="Times New Roman" w:eastAsia="Times New Roman" w:hAnsi="Times New Roman"/>
+                <w:rtl w:val="0"/>
+              </w:rPr>
+              <w:t xml:space="preserve">Actualización de interfaz:</w:t>
+            </w:r>
+          </w:p>
+          <w:p>
+            <w:pPr>
+              <w:numPr>
+                <w:ilvl w:val="1"/>
+                <w:numId w:val="3"/>
+              </w:numPr>
+              <w:spacing w:after="120" w:before="240" w:line="276" w:lineRule="auto"/>
+              <w:ind w:left="283.4645669291342" w:hanging="150"/>
+              <w:rPr>
+                <w:rFonts w:ascii="Times New Roman" w:cs="Times New Roman" w:eastAsia="Times New Roman" w:hAnsi="Times New Roman"/>
+              </w:rPr>
+            </w:pPr>
+            <w:r>
+              <w:rPr>
+                <w:rFonts w:ascii="Times New Roman" w:cs="Times New Roman" w:eastAsia="Times New Roman" w:hAnsi="Times New Roman"/>
+                <w:rtl w:val="0"/>
+              </w:rPr>
+              <w:t xml:space="preserve">IU-21</w:t>
             </w:r>
           </w:p>
         </w:tc>
       </w:tr>
     </w:tbl>
+    <w:p>
+      <w:pPr>
+        <w:rPr/>
+      </w:pPr>
+      <w:r>
+        <w:rPr>
+          <w:rtl w:val="0"/>
+        </w:rPr>
+      </w:r>
+    </w:p>
     <w:p>
       <w:pPr>
         <w:jc w:val="left"/>
@@ -1864,7 +2089,7 @@
               <w:rPr>
                 <w:rtl w:val="0"/>
               </w:rPr>
-              <w:t xml:space="preserve">Selecciona el artículo de su interés y se abre un frame flotante con el contenido del artículo</w:t>
+              <w:t xml:space="preserve">Selecciona el artículo de su interés y se abre la IU-21 con el contenido del artículo.</w:t>
             </w:r>
           </w:p>
         </w:tc>
@@ -2234,10 +2459,115 @@
         </w:rPr>
       </w:r>
     </w:p>
+    <w:p>
+      <w:pPr>
+        <w:rPr>
+          <w:rFonts w:ascii="Times New Roman" w:cs="Times New Roman" w:eastAsia="Times New Roman" w:hAnsi="Times New Roman"/>
+          <w:b w:val="1"/>
+          <w:sz w:val="24"/>
+          <w:szCs w:val="24"/>
+        </w:rPr>
+      </w:pPr>
+      <w:r>
+        <w:rPr>
+          <w:rtl w:val="0"/>
+        </w:rPr>
+      </w:r>
+    </w:p>
+    <w:p>
+      <w:pPr>
+        <w:rPr>
+          <w:rFonts w:ascii="Times New Roman" w:cs="Times New Roman" w:eastAsia="Times New Roman" w:hAnsi="Times New Roman"/>
+          <w:b w:val="1"/>
+          <w:sz w:val="24"/>
+          <w:szCs w:val="24"/>
+        </w:rPr>
+      </w:pPr>
+      <w:r>
+        <w:rPr>
+          <w:rtl w:val="0"/>
+        </w:rPr>
+      </w:r>
+    </w:p>
+    <w:p>
+      <w:pPr>
+        <w:rPr>
+          <w:rFonts w:ascii="Times New Roman" w:cs="Times New Roman" w:eastAsia="Times New Roman" w:hAnsi="Times New Roman"/>
+          <w:b w:val="1"/>
+          <w:sz w:val="24"/>
+          <w:szCs w:val="24"/>
+        </w:rPr>
+      </w:pPr>
+      <w:r>
+        <w:rPr>
+          <w:rFonts w:ascii="Times New Roman" w:cs="Times New Roman" w:eastAsia="Times New Roman" w:hAnsi="Times New Roman"/>
+          <w:b w:val="1"/>
+          <w:sz w:val="24"/>
+          <w:szCs w:val="24"/>
+          <w:rtl w:val="0"/>
+        </w:rPr>
+        <w:t xml:space="preserve">IU-21</w:t>
+      </w:r>
+    </w:p>
+    <w:p>
+      <w:pPr>
+        <w:rPr>
+          <w:rFonts w:ascii="Times New Roman" w:cs="Times New Roman" w:eastAsia="Times New Roman" w:hAnsi="Times New Roman"/>
+          <w:b w:val="1"/>
+          <w:sz w:val="24"/>
+          <w:szCs w:val="24"/>
+        </w:rPr>
+      </w:pPr>
+      <w:r>
+        <w:rPr>
+          <w:rFonts w:ascii="Times New Roman" w:cs="Times New Roman" w:eastAsia="Times New Roman" w:hAnsi="Times New Roman"/>
+          <w:b w:val="1"/>
+          <w:sz w:val="24"/>
+          <w:szCs w:val="24"/>
+        </w:rPr>
+        <w:drawing>
+          <wp:inline distB="114300" distT="114300" distL="114300" distR="114300">
+            <wp:extent cx="5731200" cy="7696200"/>
+            <wp:effectExtent b="0" l="0" r="0" t="0"/>
+            <wp:docPr id="5" name="image5.jpg"/>
+            <a:graphic>
+              <a:graphicData uri="http://schemas.openxmlformats.org/drawingml/2006/picture">
+                <pic:pic>
+                  <pic:nvPicPr>
+                    <pic:cNvPr id="0" name="image5.jpg"/>
+                    <pic:cNvPicPr preferRelativeResize="0"/>
+                  </pic:nvPicPr>
+                  <pic:blipFill>
+                    <a:blip r:embed="rId9"/>
+                    <a:srcRect b="0" l="0" r="0" t="0"/>
+                    <a:stretch>
+                      <a:fillRect/>
+                    </a:stretch>
+                  </pic:blipFill>
+                  <pic:spPr>
+                    <a:xfrm>
+                      <a:off x="0" y="0"/>
+                      <a:ext cx="5731200" cy="7696200"/>
+                    </a:xfrm>
+                    <a:prstGeom prst="rect"/>
+                    <a:ln/>
+                  </pic:spPr>
+                </pic:pic>
+              </a:graphicData>
+            </a:graphic>
+          </wp:inline>
+        </w:drawing>
+      </w:r>
+      <w:r>
+        <w:rPr>
+          <w:rtl w:val="0"/>
+        </w:rPr>
+      </w:r>
+    </w:p>
     <w:sectPr>
-      <w:headerReference r:id="rId9" w:type="default"/>
-      <w:headerReference r:id="rId10" w:type="first"/>
-      <w:footerReference r:id="rId11" w:type="first"/>
+      <w:headerReference r:id="rId10" w:type="default"/>
+      <w:headerReference r:id="rId11" w:type="first"/>
+      <w:footerReference r:id="rId12" w:type="first"/>
       <w:pgSz w:h="16834" w:w="11909" w:orient="portrait"/>
       <w:pgMar w:bottom="1440" w:top="0" w:left="1440" w:right="1440" w:header="720" w:footer="720"/>
       <w:pgNumType w:start="1"/>

</xml_diff>